<commit_message>
file changes and small updates
</commit_message>
<xml_diff>
--- a/GRP/Documentation-Resources/Final_Report.docx
+++ b/GRP/Documentation-Resources/Final_Report.docx
@@ -740,7 +740,19 @@
       </w:r>
       <w:r>
         <w:rPr/>
-        <w:t xml:space="preserve">to fulfill the entire brief.  A decentralized approach was chosen to allow for sake of modularity, </w:t>
+        <w:t>to fulfill the entire brief</w:t>
+      </w:r>
+      <w:r>
+        <w:rPr/>
+        <w:t>.</w:t>
+      </w:r>
+      <w:r>
+        <w:rPr/>
+        <w:t xml:space="preserve">  </w:t>
+      </w:r>
+      <w:r>
+        <w:rPr/>
+        <w:t xml:space="preserve">A decentralized approach was chosen to allow for sake of modularity, </w:t>
       </w:r>
       <w:r>
         <w:rPr/>
@@ -749,29 +761,82 @@
     </w:p>
     <w:p>
       <w:pPr>
+        <w:pStyle w:val="Normal"/>
+      </w:pPr>
+      <w:r>
+        <w:rPr/>
+        <w:t>&lt;&lt;Figure 1 – Diagram of overall design&gt;&gt;</w:t>
+      </w:r>
+    </w:p>
+    <w:p>
+      <w:pPr>
+        <w:pStyle w:val="Normal"/>
+      </w:pPr>
+      <w:r>
+        <w:rPr/>
+        <w:t xml:space="preserve">In the end the design had some differences to the </w:t>
+      </w:r>
+      <w:r>
+        <w:rPr/>
+        <w:t>initial</w:t>
+      </w:r>
+      <w:r>
+        <w:rPr/>
+        <w:t xml:space="preserve"> specifications that were provided.....</w:t>
+      </w:r>
+    </w:p>
+    <w:p w14:noSpellErr="1">
+      <w:pPr>
         <w:pStyle w:val="Heading2"/>
       </w:pPr>
       <w:commentRangeStart w:id="2"/>
       <w:r>
+        <w:rPr/>
         <w:t>ABS</w:t>
       </w:r>
       <w:r>
+        <w:rPr/>
         <w:t xml:space="preserve"> </w:t>
       </w:r>
       <w:commentRangeEnd w:id="2"/>
       <w:r>
         <w:rPr>
           <w:rStyle w:val="CommentReference"/>
-          <w:rFonts w:asciiTheme="minorHAnsi" w:hAnsiTheme="minorHAnsi" w:eastAsiaTheme="minorHAnsi" w:cstheme="minorBidi"/>
-          <w:color w:val="auto"/>
-          <w:u w:val="none"/>
-          <w:lang w:val="en-US"/>
         </w:rPr>
         <w:commentReference w:id="2"/>
       </w:r>
     </w:p>
     <w:p>
       <w:pPr>
+        <w:pStyle w:val="Normal"/>
+      </w:pPr>
+      <w:r>
+        <w:rPr/>
+        <w:t>The Automatic Bottling System (ABS) is the sub-system tasked with the main objective of the facilit</w:t>
+      </w:r>
+      <w:r>
+        <w:rPr/>
+        <w:t>i</w:t>
+      </w:r>
+      <w:r>
+        <w:rPr/>
+        <w:t xml:space="preserve">es. This is to intake orders and act upon them by loading bottles, filling them with the ordered </w:t>
+      </w:r>
+      <w:r>
+        <w:rPr/>
+        <w:t>mix, capping securely closing the bot</w:t>
+      </w:r>
+      <w:r>
+        <w:rPr/>
+        <w:t>tle, and passing it on.</w:t>
+      </w:r>
+      <w:r>
+        <w:rPr/>
+        <w:t xml:space="preserve"> It goes about doing this by having multiple stations that the bottle passes through to complete each task.</w:t>
+      </w:r>
+    </w:p>
+    <w:p>
+      <w:pPr>
         <w:pStyle w:val="Heading3"/>
         <w:rPr>
           <w:lang w:val="en-NZ"/>
@@ -781,6 +846,20 @@
         <w:rPr>
           <w:lang w:val="en-NZ"/>
         </w:rPr>
+        <w:t>Capping Station</w:t>
+      </w:r>
+    </w:p>
+    <w:p>
+      <w:pPr>
+        <w:pStyle w:val="Heading3"/>
+        <w:rPr>
+          <w:lang w:val="en-NZ"/>
+        </w:rPr>
+      </w:pPr>
+      <w:r>
+        <w:rPr>
+          <w:lang w:val="en-NZ"/>
+        </w:rPr>
         <w:t xml:space="preserve">Conveyor Belt </w:t>
       </w:r>
     </w:p>
@@ -797,6 +876,588 @@
         </w:rPr>
         <w:t xml:space="preserve">Filler </w:t>
       </w:r>
+    </w:p>
+    <w:p>
+      <w:pPr>
+        <w:pStyle w:val="Normal"/>
+        <w:rPr>
+          <w:rFonts w:ascii="Calibri" w:hAnsi="Calibri" w:eastAsia="Calibri" w:cs="Calibri"/>
+          <w:b w:val="1"/>
+          <w:bCs w:val="1"/>
+          <w:noProof w:val="0"/>
+          <w:sz w:val="22"/>
+          <w:szCs w:val="22"/>
+          <w:lang w:val="en-NZ"/>
+        </w:rPr>
+      </w:pPr>
+      <w:r>
+        <w:rPr>
+          <w:rFonts w:ascii="Calibri" w:hAnsi="Calibri" w:eastAsia="Calibri" w:cs="Calibri"/>
+          <w:b w:val="1"/>
+          <w:bCs w:val="1"/>
+          <w:noProof w:val="0"/>
+          <w:sz w:val="22"/>
+          <w:szCs w:val="22"/>
+          <w:lang w:val="en-NZ"/>
+        </w:rPr>
+        <w:t xml:space="preserve">Input signal(s) </w:t>
+      </w:r>
+    </w:p>
+    <w:p>
+      <w:pPr>
+        <w:pStyle w:val="ListParagraph"/>
+        <w:numPr>
+          <w:ilvl w:val="0"/>
+          <w:numId w:val="7"/>
+        </w:numPr>
+        <w:rPr>
+          <w:rFonts w:ascii="Calibri" w:hAnsi="Calibri" w:eastAsia="Calibri" w:cs="Calibri"/>
+          <w:noProof w:val="0"/>
+          <w:sz w:val="22"/>
+          <w:szCs w:val="22"/>
+          <w:lang w:val="en-NZ"/>
+        </w:rPr>
+      </w:pPr>
+      <w:r>
+        <w:rPr>
+          <w:rFonts w:ascii="Calibri" w:hAnsi="Calibri" w:eastAsia="Calibri" w:cs="Calibri"/>
+          <w:noProof w:val="0"/>
+          <w:sz w:val="22"/>
+          <w:szCs w:val="22"/>
+          <w:lang w:val="en-NZ"/>
+        </w:rPr>
+        <w:t xml:space="preserve">bottleAtPos2 – Present when the bottle is at position 2 </w:t>
+      </w:r>
+    </w:p>
+    <w:p>
+      <w:pPr>
+        <w:pStyle w:val="ListParagraph"/>
+        <w:numPr>
+          <w:ilvl w:val="0"/>
+          <w:numId w:val="7"/>
+        </w:numPr>
+        <w:rPr>
+          <w:rFonts w:ascii="Calibri" w:hAnsi="Calibri" w:eastAsia="Calibri" w:cs="Calibri"/>
+          <w:noProof w:val="0"/>
+          <w:sz w:val="22"/>
+          <w:szCs w:val="22"/>
+          <w:lang w:val="en-NZ"/>
+        </w:rPr>
+      </w:pPr>
+      <w:r>
+        <w:rPr>
+          <w:rFonts w:ascii="Calibri" w:hAnsi="Calibri" w:eastAsia="Calibri" w:cs="Calibri"/>
+          <w:noProof w:val="0"/>
+          <w:sz w:val="22"/>
+          <w:szCs w:val="22"/>
+          <w:lang w:val="en-NZ"/>
+        </w:rPr>
+        <w:t>dosUnitEvac</w:t>
+      </w:r>
+      <w:r>
+        <w:rPr>
+          <w:rFonts w:ascii="Calibri" w:hAnsi="Calibri" w:eastAsia="Calibri" w:cs="Calibri"/>
+          <w:noProof w:val="0"/>
+          <w:sz w:val="22"/>
+          <w:szCs w:val="22"/>
+          <w:lang w:val="en-NZ"/>
+        </w:rPr>
+        <w:t xml:space="preserve"> – Present when a pressure canister is at bottom </w:t>
+      </w:r>
+    </w:p>
+    <w:p>
+      <w:pPr>
+        <w:pStyle w:val="ListParagraph"/>
+        <w:numPr>
+          <w:ilvl w:val="0"/>
+          <w:numId w:val="7"/>
+        </w:numPr>
+        <w:rPr>
+          <w:rFonts w:ascii="Calibri" w:hAnsi="Calibri" w:eastAsia="Calibri" w:cs="Calibri"/>
+          <w:noProof w:val="0"/>
+          <w:sz w:val="22"/>
+          <w:szCs w:val="22"/>
+          <w:lang w:val="en-NZ"/>
+        </w:rPr>
+      </w:pPr>
+      <w:r>
+        <w:rPr>
+          <w:rFonts w:ascii="Calibri" w:hAnsi="Calibri" w:eastAsia="Calibri" w:cs="Calibri"/>
+          <w:noProof w:val="0"/>
+          <w:sz w:val="22"/>
+          <w:szCs w:val="22"/>
+          <w:lang w:val="en-NZ"/>
+        </w:rPr>
+        <w:t>dosUnitFilled</w:t>
+      </w:r>
+      <w:r>
+        <w:rPr>
+          <w:rFonts w:ascii="Calibri" w:hAnsi="Calibri" w:eastAsia="Calibri" w:cs="Calibri"/>
+          <w:noProof w:val="0"/>
+          <w:sz w:val="22"/>
+          <w:szCs w:val="22"/>
+          <w:lang w:val="en-NZ"/>
+        </w:rPr>
+        <w:t xml:space="preserve"> – Present when a pressure canister is at top </w:t>
+      </w:r>
+    </w:p>
+    <w:p>
+      <w:pPr>
+        <w:pStyle w:val="Normal"/>
+        <w:ind w:left="0"/>
+        <w:rPr>
+          <w:rFonts w:ascii="Calibri" w:hAnsi="Calibri" w:eastAsia="Calibri" w:cs="Calibri"/>
+          <w:b w:val="1"/>
+          <w:bCs w:val="1"/>
+          <w:noProof w:val="0"/>
+          <w:sz w:val="22"/>
+          <w:szCs w:val="22"/>
+          <w:lang w:val="en-NZ"/>
+        </w:rPr>
+      </w:pPr>
+      <w:r>
+        <w:rPr>
+          <w:rFonts w:ascii="Calibri" w:hAnsi="Calibri" w:eastAsia="Calibri" w:cs="Calibri"/>
+          <w:b w:val="1"/>
+          <w:bCs w:val="1"/>
+          <w:noProof w:val="0"/>
+          <w:sz w:val="22"/>
+          <w:szCs w:val="22"/>
+          <w:lang w:val="en-NZ"/>
+        </w:rPr>
+        <w:t xml:space="preserve">Output signal(s) </w:t>
+      </w:r>
+    </w:p>
+    <w:p>
+      <w:pPr>
+        <w:pStyle w:val="ListParagraph"/>
+        <w:numPr>
+          <w:ilvl w:val="0"/>
+          <w:numId w:val="8"/>
+        </w:numPr>
+        <w:rPr>
+          <w:rFonts w:ascii="Calibri" w:hAnsi="Calibri" w:eastAsia="Calibri" w:cs="Calibri"/>
+          <w:noProof w:val="0"/>
+          <w:sz w:val="22"/>
+          <w:szCs w:val="22"/>
+          <w:lang w:val="en-NZ"/>
+        </w:rPr>
+      </w:pPr>
+      <w:r>
+        <w:rPr>
+          <w:rFonts w:ascii="Calibri" w:hAnsi="Calibri" w:eastAsia="Calibri" w:cs="Calibri"/>
+          <w:noProof w:val="0"/>
+          <w:sz w:val="22"/>
+          <w:szCs w:val="22"/>
+          <w:lang w:val="en-NZ"/>
+        </w:rPr>
+        <w:t>valveInjectorOnOff</w:t>
+      </w:r>
+      <w:r>
+        <w:rPr>
+          <w:rFonts w:ascii="Calibri" w:hAnsi="Calibri" w:eastAsia="Calibri" w:cs="Calibri"/>
+          <w:noProof w:val="0"/>
+          <w:sz w:val="22"/>
+          <w:szCs w:val="22"/>
+          <w:lang w:val="en-NZ"/>
+        </w:rPr>
+        <w:t xml:space="preserve"> – Turns on or off the valve injector (absence of this signal will turn off the injector) </w:t>
+      </w:r>
+    </w:p>
+    <w:p>
+      <w:pPr>
+        <w:pStyle w:val="ListParagraph"/>
+        <w:numPr>
+          <w:ilvl w:val="0"/>
+          <w:numId w:val="8"/>
+        </w:numPr>
+        <w:rPr>
+          <w:rFonts w:ascii="Calibri" w:hAnsi="Calibri" w:eastAsia="Calibri" w:cs="Calibri"/>
+          <w:noProof w:val="0"/>
+          <w:sz w:val="22"/>
+          <w:szCs w:val="22"/>
+          <w:lang w:val="en-NZ"/>
+        </w:rPr>
+      </w:pPr>
+      <w:r>
+        <w:rPr>
+          <w:rFonts w:ascii="Calibri" w:hAnsi="Calibri" w:eastAsia="Calibri" w:cs="Calibri"/>
+          <w:noProof w:val="0"/>
+          <w:sz w:val="22"/>
+          <w:szCs w:val="22"/>
+          <w:lang w:val="en-NZ"/>
+        </w:rPr>
+        <w:t>valveInletOnOff</w:t>
+      </w:r>
+      <w:r>
+        <w:rPr>
+          <w:rFonts w:ascii="Calibri" w:hAnsi="Calibri" w:eastAsia="Calibri" w:cs="Calibri"/>
+          <w:noProof w:val="0"/>
+          <w:sz w:val="22"/>
+          <w:szCs w:val="22"/>
+          <w:lang w:val="en-NZ"/>
+        </w:rPr>
+        <w:t xml:space="preserve"> – Opens the inlet valve (absence of this signal will close the inlet) o </w:t>
+      </w:r>
+      <w:r>
+        <w:rPr>
+          <w:rFonts w:ascii="Calibri" w:hAnsi="Calibri" w:eastAsia="Calibri" w:cs="Calibri"/>
+          <w:noProof w:val="0"/>
+          <w:sz w:val="22"/>
+          <w:szCs w:val="22"/>
+          <w:lang w:val="en-NZ"/>
+        </w:rPr>
+        <w:t>dosUnitValveRetract</w:t>
+      </w:r>
+      <w:r>
+        <w:rPr>
+          <w:rFonts w:ascii="Calibri" w:hAnsi="Calibri" w:eastAsia="Calibri" w:cs="Calibri"/>
+          <w:noProof w:val="0"/>
+          <w:sz w:val="22"/>
+          <w:szCs w:val="22"/>
+          <w:lang w:val="en-NZ"/>
+        </w:rPr>
+        <w:t xml:space="preserve"> – brings the pressure canister to top </w:t>
+      </w:r>
+    </w:p>
+    <w:p>
+      <w:pPr>
+        <w:pStyle w:val="ListParagraph"/>
+        <w:numPr>
+          <w:ilvl w:val="0"/>
+          <w:numId w:val="8"/>
+        </w:numPr>
+        <w:rPr>
+          <w:rFonts w:ascii="Calibri" w:hAnsi="Calibri" w:eastAsia="Calibri" w:cs="Calibri"/>
+          <w:noProof w:val="0"/>
+          <w:sz w:val="22"/>
+          <w:szCs w:val="22"/>
+          <w:lang w:val="en-NZ"/>
+        </w:rPr>
+      </w:pPr>
+      <w:r>
+        <w:rPr>
+          <w:rFonts w:ascii="Calibri" w:hAnsi="Calibri" w:eastAsia="Calibri" w:cs="Calibri"/>
+          <w:noProof w:val="0"/>
+          <w:sz w:val="22"/>
+          <w:szCs w:val="22"/>
+          <w:lang w:val="en-NZ"/>
+        </w:rPr>
+        <w:t>dosUnitValveExtend</w:t>
+      </w:r>
+      <w:r>
+        <w:rPr>
+          <w:rFonts w:ascii="Calibri" w:hAnsi="Calibri" w:eastAsia="Calibri" w:cs="Calibri"/>
+          <w:noProof w:val="0"/>
+          <w:sz w:val="22"/>
+          <w:szCs w:val="22"/>
+          <w:lang w:val="en-NZ"/>
+        </w:rPr>
+        <w:t xml:space="preserve"> – brings the pressure canister to bottom </w:t>
+      </w:r>
+    </w:p>
+    <w:p>
+      <w:pPr>
+        <w:pStyle w:val="Normal"/>
+        <w:ind w:left="0"/>
+        <w:rPr>
+          <w:rFonts w:ascii="Calibri" w:hAnsi="Calibri" w:eastAsia="Calibri" w:cs="Calibri"/>
+          <w:noProof w:val="0"/>
+          <w:sz w:val="22"/>
+          <w:szCs w:val="22"/>
+          <w:lang w:val="en-NZ"/>
+        </w:rPr>
+      </w:pPr>
+      <w:r>
+        <w:rPr>
+          <w:rFonts w:ascii="Calibri" w:hAnsi="Calibri" w:eastAsia="Calibri" w:cs="Calibri"/>
+          <w:noProof w:val="0"/>
+          <w:sz w:val="22"/>
+          <w:szCs w:val="22"/>
+          <w:lang w:val="en-NZ"/>
+        </w:rPr>
+        <w:t xml:space="preserve">Basic operation of the filler clock-domain </w:t>
+      </w:r>
+      <w:r>
+        <w:rPr>
+          <w:rFonts w:ascii="Calibri" w:hAnsi="Calibri" w:eastAsia="Calibri" w:cs="Calibri"/>
+          <w:noProof w:val="0"/>
+          <w:sz w:val="22"/>
+          <w:szCs w:val="22"/>
+          <w:lang w:val="en-NZ"/>
+        </w:rPr>
+        <w:t>is</w:t>
+      </w:r>
+      <w:r>
+        <w:rPr>
+          <w:rFonts w:ascii="Calibri" w:hAnsi="Calibri" w:eastAsia="Calibri" w:cs="Calibri"/>
+          <w:noProof w:val="0"/>
+          <w:sz w:val="22"/>
+          <w:szCs w:val="22"/>
+          <w:lang w:val="en-NZ"/>
+        </w:rPr>
+        <w:t xml:space="preserve">: </w:t>
+      </w:r>
+    </w:p>
+    <w:p>
+      <w:pPr>
+        <w:pStyle w:val="ListParagraph"/>
+        <w:numPr>
+          <w:ilvl w:val="0"/>
+          <w:numId w:val="9"/>
+        </w:numPr>
+        <w:rPr>
+          <w:rFonts w:ascii="Calibri" w:hAnsi="Calibri" w:eastAsia="Calibri" w:cs="Calibri"/>
+          <w:noProof w:val="0"/>
+          <w:sz w:val="22"/>
+          <w:szCs w:val="22"/>
+          <w:lang w:val="en-NZ"/>
+        </w:rPr>
+      </w:pPr>
+      <w:r>
+        <w:rPr>
+          <w:rFonts w:ascii="Calibri" w:hAnsi="Calibri" w:eastAsia="Calibri" w:cs="Calibri"/>
+          <w:noProof w:val="0"/>
+          <w:sz w:val="22"/>
+          <w:szCs w:val="22"/>
+          <w:lang w:val="en-NZ"/>
+        </w:rPr>
+        <w:t xml:space="preserve">Check if a bottle is at position 2, if not, wait until it arrives </w:t>
+      </w:r>
+    </w:p>
+    <w:p>
+      <w:pPr>
+        <w:pStyle w:val="ListParagraph"/>
+        <w:numPr>
+          <w:ilvl w:val="0"/>
+          <w:numId w:val="9"/>
+        </w:numPr>
+        <w:rPr>
+          <w:rFonts w:ascii="Calibri" w:hAnsi="Calibri" w:eastAsia="Calibri" w:cs="Calibri"/>
+          <w:noProof w:val="0"/>
+          <w:sz w:val="22"/>
+          <w:szCs w:val="22"/>
+          <w:lang w:val="en-NZ"/>
+        </w:rPr>
+      </w:pPr>
+      <w:r>
+        <w:rPr>
+          <w:rFonts w:ascii="Calibri" w:hAnsi="Calibri" w:eastAsia="Calibri" w:cs="Calibri"/>
+          <w:noProof w:val="0"/>
+          <w:sz w:val="22"/>
+          <w:szCs w:val="22"/>
+          <w:lang w:val="en-NZ"/>
+        </w:rPr>
+        <w:t xml:space="preserve">Turn on the valve injector </w:t>
+      </w:r>
+      <w:r>
+        <w:rPr>
+          <w:rFonts w:ascii="Calibri" w:hAnsi="Calibri" w:eastAsia="Calibri" w:cs="Calibri"/>
+          <w:noProof w:val="0"/>
+          <w:sz w:val="22"/>
+          <w:szCs w:val="22"/>
+          <w:lang w:val="en-NZ"/>
+        </w:rPr>
+        <w:t>&amp; pull pressure canister to top (will start filling with liquid)</w:t>
+      </w:r>
+      <w:r>
+        <w:rPr>
+          <w:rFonts w:ascii="Calibri" w:hAnsi="Calibri" w:eastAsia="Calibri" w:cs="Calibri"/>
+          <w:noProof w:val="0"/>
+          <w:sz w:val="22"/>
+          <w:szCs w:val="22"/>
+          <w:lang w:val="en-NZ"/>
+        </w:rPr>
+        <w:t>. Stop filling once timer for filler ends</w:t>
+      </w:r>
+      <w:r>
+        <w:rPr>
+          <w:rFonts w:ascii="Calibri" w:hAnsi="Calibri" w:eastAsia="Calibri" w:cs="Calibri"/>
+          <w:noProof w:val="0"/>
+          <w:sz w:val="22"/>
+          <w:szCs w:val="22"/>
+          <w:lang w:val="en-NZ"/>
+        </w:rPr>
+        <w:t xml:space="preserve"> or canister is fully retracted (whichever happens first). </w:t>
+      </w:r>
+    </w:p>
+    <w:p>
+      <w:pPr>
+        <w:pStyle w:val="ListParagraph"/>
+        <w:numPr>
+          <w:ilvl w:val="0"/>
+          <w:numId w:val="9"/>
+        </w:numPr>
+        <w:rPr>
+          <w:rFonts w:ascii="Calibri" w:hAnsi="Calibri" w:eastAsia="Calibri" w:cs="Calibri"/>
+          <w:noProof w:val="0"/>
+          <w:sz w:val="22"/>
+          <w:szCs w:val="22"/>
+          <w:lang w:val="en-NZ"/>
+        </w:rPr>
+      </w:pPr>
+      <w:r>
+        <w:rPr>
+          <w:rFonts w:ascii="Calibri" w:hAnsi="Calibri" w:eastAsia="Calibri" w:cs="Calibri"/>
+          <w:noProof w:val="0"/>
+          <w:sz w:val="22"/>
+          <w:szCs w:val="22"/>
+          <w:lang w:val="en-NZ"/>
+        </w:rPr>
+        <w:t>Open inlet and force down the pressure canister until canister at bottom (fully extended)</w:t>
+      </w:r>
+    </w:p>
+    <w:p>
+      <w:pPr>
+        <w:pStyle w:val="ListParagraph"/>
+        <w:numPr>
+          <w:ilvl w:val="0"/>
+          <w:numId w:val="9"/>
+        </w:numPr>
+        <w:bidi w:val="0"/>
+        <w:spacing w:before="0" w:beforeAutospacing="off" w:after="160" w:afterAutospacing="off" w:line="259" w:lineRule="auto"/>
+        <w:ind w:left="720" w:right="0" w:hanging="360"/>
+        <w:jc w:val="left"/>
+        <w:rPr>
+          <w:rFonts w:ascii="Calibri" w:hAnsi="Calibri" w:eastAsia="Calibri" w:cs="Calibri"/>
+          <w:noProof w:val="0"/>
+          <w:sz w:val="22"/>
+          <w:szCs w:val="22"/>
+          <w:lang w:val="en-NZ"/>
+        </w:rPr>
+      </w:pPr>
+      <w:r>
+        <w:rPr>
+          <w:rFonts w:ascii="Calibri" w:hAnsi="Calibri" w:eastAsia="Calibri" w:cs="Calibri"/>
+          <w:noProof w:val="0"/>
+          <w:sz w:val="22"/>
+          <w:szCs w:val="22"/>
+          <w:lang w:val="en-NZ"/>
+        </w:rPr>
+        <w:t>Signal that its own process is finished</w:t>
+      </w:r>
+    </w:p>
+    <w:p>
+      <w:pPr>
+        <w:pStyle w:val="ListParagraph"/>
+        <w:numPr>
+          <w:ilvl w:val="0"/>
+          <w:numId w:val="9"/>
+        </w:numPr>
+        <w:bidi w:val="0"/>
+        <w:spacing w:before="0" w:beforeAutospacing="off" w:after="160" w:afterAutospacing="off" w:line="259" w:lineRule="auto"/>
+        <w:ind w:left="720" w:right="0" w:hanging="360"/>
+        <w:jc w:val="left"/>
+        <w:rPr>
+          <w:rFonts w:ascii="Calibri" w:hAnsi="Calibri" w:eastAsia="Calibri" w:cs="Calibri"/>
+          <w:noProof w:val="0"/>
+          <w:sz w:val="22"/>
+          <w:szCs w:val="22"/>
+          <w:lang w:val="en-NZ"/>
+        </w:rPr>
+      </w:pPr>
+      <w:r>
+        <w:rPr>
+          <w:rFonts w:ascii="Calibri" w:hAnsi="Calibri" w:eastAsia="Calibri" w:cs="Calibri"/>
+          <w:noProof w:val="0"/>
+          <w:sz w:val="22"/>
+          <w:szCs w:val="22"/>
+          <w:lang w:val="en-NZ"/>
+        </w:rPr>
+        <w:t>Wait for final filler to complete and for bottle to be moved along</w:t>
+      </w:r>
+    </w:p>
+    <w:p>
+      <w:pPr>
+        <w:pStyle w:val="Normal"/>
+        <w:bidi w:val="0"/>
+        <w:spacing w:before="0" w:beforeAutospacing="off" w:after="160" w:afterAutospacing="off" w:line="259" w:lineRule="auto"/>
+        <w:ind w:right="0"/>
+        <w:jc w:val="left"/>
+        <w:rPr>
+          <w:rFonts w:ascii="Calibri" w:hAnsi="Calibri" w:eastAsia="Calibri" w:cs="Calibri"/>
+          <w:noProof w:val="0"/>
+          <w:sz w:val="22"/>
+          <w:szCs w:val="22"/>
+          <w:lang w:val="en-NZ"/>
+        </w:rPr>
+      </w:pPr>
+      <w:r>
+        <w:rPr>
+          <w:rFonts w:ascii="Calibri" w:hAnsi="Calibri" w:eastAsia="Calibri" w:cs="Calibri"/>
+          <w:noProof w:val="0"/>
+          <w:sz w:val="22"/>
+          <w:szCs w:val="22"/>
+          <w:lang w:val="en-NZ"/>
+        </w:rPr>
+        <w:t xml:space="preserve">The filler will keep looping through this </w:t>
+      </w:r>
+      <w:r>
+        <w:rPr>
+          <w:rFonts w:ascii="Calibri" w:hAnsi="Calibri" w:eastAsia="Calibri" w:cs="Calibri"/>
+          <w:noProof w:val="0"/>
+          <w:sz w:val="22"/>
+          <w:szCs w:val="22"/>
+          <w:lang w:val="en-NZ"/>
+        </w:rPr>
+        <w:t xml:space="preserve">while </w:t>
+      </w:r>
+      <w:r>
+        <w:rPr>
+          <w:rFonts w:ascii="Calibri" w:hAnsi="Calibri" w:eastAsia="Calibri" w:cs="Calibri"/>
+          <w:noProof w:val="0"/>
+          <w:sz w:val="22"/>
+          <w:szCs w:val="22"/>
+          <w:lang w:val="en-NZ"/>
+        </w:rPr>
+        <w:t>operating</w:t>
+      </w:r>
+      <w:r>
+        <w:rPr>
+          <w:rFonts w:ascii="Calibri" w:hAnsi="Calibri" w:eastAsia="Calibri" w:cs="Calibri"/>
+          <w:noProof w:val="0"/>
+          <w:sz w:val="22"/>
+          <w:szCs w:val="22"/>
+          <w:lang w:val="en-NZ"/>
+        </w:rPr>
+        <w:t>. There are four filler</w:t>
+      </w:r>
+      <w:r>
+        <w:rPr>
+          <w:rFonts w:ascii="Calibri" w:hAnsi="Calibri" w:eastAsia="Calibri" w:cs="Calibri"/>
+          <w:noProof w:val="0"/>
+          <w:sz w:val="22"/>
+          <w:szCs w:val="22"/>
+          <w:lang w:val="en-NZ"/>
+        </w:rPr>
+        <w:t xml:space="preserve">s. Each filler mixes in one liquid into the bottle. </w:t>
+      </w:r>
+      <w:r>
+        <w:rPr>
+          <w:rFonts w:ascii="Calibri" w:hAnsi="Calibri" w:eastAsia="Calibri" w:cs="Calibri"/>
+          <w:noProof w:val="0"/>
+          <w:sz w:val="22"/>
+          <w:szCs w:val="22"/>
+          <w:lang w:val="en-NZ"/>
+        </w:rPr>
+        <w:t>Each filler has an independent that it utilises</w:t>
+      </w:r>
+    </w:p>
+    <w:p>
+      <w:pPr>
+        <w:pStyle w:val="Normal"/>
+        <w:bidi w:val="0"/>
+        <w:spacing w:before="0" w:beforeAutospacing="off" w:after="160" w:afterAutospacing="off" w:line="259" w:lineRule="auto"/>
+        <w:ind w:right="0"/>
+        <w:jc w:val="left"/>
+        <w:rPr>
+          <w:rFonts w:ascii="Calibri" w:hAnsi="Calibri" w:eastAsia="Calibri" w:cs="Calibri"/>
+          <w:noProof w:val="0"/>
+          <w:sz w:val="22"/>
+          <w:szCs w:val="22"/>
+          <w:lang w:val="en-NZ"/>
+        </w:rPr>
+      </w:pPr>
     </w:p>
     <w:p>
       <w:pPr>
@@ -1032,6 +1693,315 @@
 
 <file path=word/numbering.xml><?xml version="1.0" encoding="utf-8"?>
 <w:numbering xmlns:w="http://schemas.openxmlformats.org/wordprocessingml/2006/main">
+  <w:abstractNum xmlns:w="http://schemas.openxmlformats.org/wordprocessingml/2006/main" w:abstractNumId="9">
+    <w:nsid w:val="150b02f6"/>
+    <w:multiLevelType xmlns:w="http://schemas.openxmlformats.org/wordprocessingml/2006/main" w:val="hybridMultilevel"/>
+    <w:lvl xmlns:w="http://schemas.openxmlformats.org/wordprocessingml/2006/main" w:ilvl="0">
+      <w:start w:val="1"/>
+      <w:numFmt w:val="decimal"/>
+      <w:lvlText w:val="%1."/>
+      <w:lvlJc w:val="left"/>
+      <w:pPr>
+        <w:ind w:left="720" w:hanging="360"/>
+      </w:pPr>
+    </w:lvl>
+    <w:lvl xmlns:w="http://schemas.openxmlformats.org/wordprocessingml/2006/main" w:ilvl="1">
+      <w:start w:val="1"/>
+      <w:numFmt w:val="lowerLetter"/>
+      <w:lvlText w:val="%2."/>
+      <w:lvlJc w:val="left"/>
+      <w:pPr>
+        <w:ind w:left="1440" w:hanging="360"/>
+      </w:pPr>
+    </w:lvl>
+    <w:lvl xmlns:w="http://schemas.openxmlformats.org/wordprocessingml/2006/main" w:ilvl="2">
+      <w:start w:val="1"/>
+      <w:numFmt w:val="lowerRoman"/>
+      <w:lvlText w:val="%3."/>
+      <w:lvlJc w:val="right"/>
+      <w:pPr>
+        <w:ind w:left="2160" w:hanging="180"/>
+      </w:pPr>
+    </w:lvl>
+    <w:lvl xmlns:w="http://schemas.openxmlformats.org/wordprocessingml/2006/main" w:ilvl="3">
+      <w:start w:val="1"/>
+      <w:numFmt w:val="decimal"/>
+      <w:lvlText w:val="%4."/>
+      <w:lvlJc w:val="left"/>
+      <w:pPr>
+        <w:ind w:left="2880" w:hanging="360"/>
+      </w:pPr>
+    </w:lvl>
+    <w:lvl xmlns:w="http://schemas.openxmlformats.org/wordprocessingml/2006/main" w:ilvl="4">
+      <w:start w:val="1"/>
+      <w:numFmt w:val="lowerLetter"/>
+      <w:lvlText w:val="%5."/>
+      <w:lvlJc w:val="left"/>
+      <w:pPr>
+        <w:ind w:left="3600" w:hanging="360"/>
+      </w:pPr>
+    </w:lvl>
+    <w:lvl xmlns:w="http://schemas.openxmlformats.org/wordprocessingml/2006/main" w:ilvl="5">
+      <w:start w:val="1"/>
+      <w:numFmt w:val="lowerRoman"/>
+      <w:lvlText w:val="%6."/>
+      <w:lvlJc w:val="right"/>
+      <w:pPr>
+        <w:ind w:left="4320" w:hanging="180"/>
+      </w:pPr>
+    </w:lvl>
+    <w:lvl xmlns:w="http://schemas.openxmlformats.org/wordprocessingml/2006/main" w:ilvl="6">
+      <w:start w:val="1"/>
+      <w:numFmt w:val="decimal"/>
+      <w:lvlText w:val="%7."/>
+      <w:lvlJc w:val="left"/>
+      <w:pPr>
+        <w:ind w:left="5040" w:hanging="360"/>
+      </w:pPr>
+    </w:lvl>
+    <w:lvl xmlns:w="http://schemas.openxmlformats.org/wordprocessingml/2006/main" w:ilvl="7">
+      <w:start w:val="1"/>
+      <w:numFmt w:val="lowerLetter"/>
+      <w:lvlText w:val="%8."/>
+      <w:lvlJc w:val="left"/>
+      <w:pPr>
+        <w:ind w:left="5760" w:hanging="360"/>
+      </w:pPr>
+    </w:lvl>
+    <w:lvl xmlns:w="http://schemas.openxmlformats.org/wordprocessingml/2006/main" w:ilvl="8">
+      <w:start w:val="1"/>
+      <w:numFmt w:val="lowerRoman"/>
+      <w:lvlText w:val="%9."/>
+      <w:lvlJc w:val="right"/>
+      <w:pPr>
+        <w:ind w:left="6480" w:hanging="180"/>
+      </w:pPr>
+    </w:lvl>
+  </w:abstractNum>
+  <w:abstractNum xmlns:w="http://schemas.openxmlformats.org/wordprocessingml/2006/main" w:abstractNumId="8">
+    <w:nsid w:val="65579158"/>
+    <w:multiLevelType xmlns:w="http://schemas.openxmlformats.org/wordprocessingml/2006/main" w:val="hybridMultilevel"/>
+    <w:lvl xmlns:w="http://schemas.openxmlformats.org/wordprocessingml/2006/main" w:ilvl="0">
+      <w:start w:val="1"/>
+      <w:numFmt w:val="bullet"/>
+      <w:lvlText w:val=""/>
+      <w:lvlJc w:val="left"/>
+      <w:pPr>
+        <w:ind w:left="720" w:hanging="360"/>
+      </w:pPr>
+      <w:rPr>
+        <w:rFonts w:hint="default" w:ascii="Symbol" w:hAnsi="Symbol"/>
+      </w:rPr>
+    </w:lvl>
+    <w:lvl xmlns:w="http://schemas.openxmlformats.org/wordprocessingml/2006/main" w:ilvl="1">
+      <w:start w:val="1"/>
+      <w:numFmt w:val="bullet"/>
+      <w:lvlText w:val="o"/>
+      <w:lvlJc w:val="left"/>
+      <w:pPr>
+        <w:ind w:left="1440" w:hanging="360"/>
+      </w:pPr>
+      <w:rPr>
+        <w:rFonts w:hint="default" w:ascii="Courier New" w:hAnsi="Courier New"/>
+      </w:rPr>
+    </w:lvl>
+    <w:lvl xmlns:w="http://schemas.openxmlformats.org/wordprocessingml/2006/main" w:ilvl="2">
+      <w:start w:val="1"/>
+      <w:numFmt w:val="bullet"/>
+      <w:lvlText w:val=""/>
+      <w:lvlJc w:val="left"/>
+      <w:pPr>
+        <w:ind w:left="2160" w:hanging="360"/>
+      </w:pPr>
+      <w:rPr>
+        <w:rFonts w:hint="default" w:ascii="Wingdings" w:hAnsi="Wingdings"/>
+      </w:rPr>
+    </w:lvl>
+    <w:lvl xmlns:w="http://schemas.openxmlformats.org/wordprocessingml/2006/main" w:ilvl="3">
+      <w:start w:val="1"/>
+      <w:numFmt w:val="bullet"/>
+      <w:lvlText w:val=""/>
+      <w:lvlJc w:val="left"/>
+      <w:pPr>
+        <w:ind w:left="2880" w:hanging="360"/>
+      </w:pPr>
+      <w:rPr>
+        <w:rFonts w:hint="default" w:ascii="Symbol" w:hAnsi="Symbol"/>
+      </w:rPr>
+    </w:lvl>
+    <w:lvl xmlns:w="http://schemas.openxmlformats.org/wordprocessingml/2006/main" w:ilvl="4">
+      <w:start w:val="1"/>
+      <w:numFmt w:val="bullet"/>
+      <w:lvlText w:val="o"/>
+      <w:lvlJc w:val="left"/>
+      <w:pPr>
+        <w:ind w:left="3600" w:hanging="360"/>
+      </w:pPr>
+      <w:rPr>
+        <w:rFonts w:hint="default" w:ascii="Courier New" w:hAnsi="Courier New"/>
+      </w:rPr>
+    </w:lvl>
+    <w:lvl xmlns:w="http://schemas.openxmlformats.org/wordprocessingml/2006/main" w:ilvl="5">
+      <w:start w:val="1"/>
+      <w:numFmt w:val="bullet"/>
+      <w:lvlText w:val=""/>
+      <w:lvlJc w:val="left"/>
+      <w:pPr>
+        <w:ind w:left="4320" w:hanging="360"/>
+      </w:pPr>
+      <w:rPr>
+        <w:rFonts w:hint="default" w:ascii="Wingdings" w:hAnsi="Wingdings"/>
+      </w:rPr>
+    </w:lvl>
+    <w:lvl xmlns:w="http://schemas.openxmlformats.org/wordprocessingml/2006/main" w:ilvl="6">
+      <w:start w:val="1"/>
+      <w:numFmt w:val="bullet"/>
+      <w:lvlText w:val=""/>
+      <w:lvlJc w:val="left"/>
+      <w:pPr>
+        <w:ind w:left="5040" w:hanging="360"/>
+      </w:pPr>
+      <w:rPr>
+        <w:rFonts w:hint="default" w:ascii="Symbol" w:hAnsi="Symbol"/>
+      </w:rPr>
+    </w:lvl>
+    <w:lvl xmlns:w="http://schemas.openxmlformats.org/wordprocessingml/2006/main" w:ilvl="7">
+      <w:start w:val="1"/>
+      <w:numFmt w:val="bullet"/>
+      <w:lvlText w:val="o"/>
+      <w:lvlJc w:val="left"/>
+      <w:pPr>
+        <w:ind w:left="5760" w:hanging="360"/>
+      </w:pPr>
+      <w:rPr>
+        <w:rFonts w:hint="default" w:ascii="Courier New" w:hAnsi="Courier New"/>
+      </w:rPr>
+    </w:lvl>
+    <w:lvl xmlns:w="http://schemas.openxmlformats.org/wordprocessingml/2006/main" w:ilvl="8">
+      <w:start w:val="1"/>
+      <w:numFmt w:val="bullet"/>
+      <w:lvlText w:val=""/>
+      <w:lvlJc w:val="left"/>
+      <w:pPr>
+        <w:ind w:left="6480" w:hanging="360"/>
+      </w:pPr>
+      <w:rPr>
+        <w:rFonts w:hint="default" w:ascii="Wingdings" w:hAnsi="Wingdings"/>
+      </w:rPr>
+    </w:lvl>
+  </w:abstractNum>
+  <w:abstractNum xmlns:w="http://schemas.openxmlformats.org/wordprocessingml/2006/main" w:abstractNumId="7">
+    <w:nsid w:val="74dad1be"/>
+    <w:multiLevelType xmlns:w="http://schemas.openxmlformats.org/wordprocessingml/2006/main" w:val="hybridMultilevel"/>
+    <w:lvl xmlns:w="http://schemas.openxmlformats.org/wordprocessingml/2006/main" w:ilvl="0">
+      <w:start w:val="1"/>
+      <w:numFmt w:val="bullet"/>
+      <w:lvlText w:val=""/>
+      <w:lvlJc w:val="left"/>
+      <w:pPr>
+        <w:ind w:left="720" w:hanging="360"/>
+      </w:pPr>
+      <w:rPr>
+        <w:rFonts w:hint="default" w:ascii="Symbol" w:hAnsi="Symbol"/>
+      </w:rPr>
+    </w:lvl>
+    <w:lvl xmlns:w="http://schemas.openxmlformats.org/wordprocessingml/2006/main" w:ilvl="1">
+      <w:start w:val="1"/>
+      <w:numFmt w:val="bullet"/>
+      <w:lvlText w:val="o"/>
+      <w:lvlJc w:val="left"/>
+      <w:pPr>
+        <w:ind w:left="1440" w:hanging="360"/>
+      </w:pPr>
+      <w:rPr>
+        <w:rFonts w:hint="default" w:ascii="Courier New" w:hAnsi="Courier New"/>
+      </w:rPr>
+    </w:lvl>
+    <w:lvl xmlns:w="http://schemas.openxmlformats.org/wordprocessingml/2006/main" w:ilvl="2">
+      <w:start w:val="1"/>
+      <w:numFmt w:val="bullet"/>
+      <w:lvlText w:val=""/>
+      <w:lvlJc w:val="left"/>
+      <w:pPr>
+        <w:ind w:left="2160" w:hanging="360"/>
+      </w:pPr>
+      <w:rPr>
+        <w:rFonts w:hint="default" w:ascii="Wingdings" w:hAnsi="Wingdings"/>
+      </w:rPr>
+    </w:lvl>
+    <w:lvl xmlns:w="http://schemas.openxmlformats.org/wordprocessingml/2006/main" w:ilvl="3">
+      <w:start w:val="1"/>
+      <w:numFmt w:val="bullet"/>
+      <w:lvlText w:val=""/>
+      <w:lvlJc w:val="left"/>
+      <w:pPr>
+        <w:ind w:left="2880" w:hanging="360"/>
+      </w:pPr>
+      <w:rPr>
+        <w:rFonts w:hint="default" w:ascii="Symbol" w:hAnsi="Symbol"/>
+      </w:rPr>
+    </w:lvl>
+    <w:lvl xmlns:w="http://schemas.openxmlformats.org/wordprocessingml/2006/main" w:ilvl="4">
+      <w:start w:val="1"/>
+      <w:numFmt w:val="bullet"/>
+      <w:lvlText w:val="o"/>
+      <w:lvlJc w:val="left"/>
+      <w:pPr>
+        <w:ind w:left="3600" w:hanging="360"/>
+      </w:pPr>
+      <w:rPr>
+        <w:rFonts w:hint="default" w:ascii="Courier New" w:hAnsi="Courier New"/>
+      </w:rPr>
+    </w:lvl>
+    <w:lvl xmlns:w="http://schemas.openxmlformats.org/wordprocessingml/2006/main" w:ilvl="5">
+      <w:start w:val="1"/>
+      <w:numFmt w:val="bullet"/>
+      <w:lvlText w:val=""/>
+      <w:lvlJc w:val="left"/>
+      <w:pPr>
+        <w:ind w:left="4320" w:hanging="360"/>
+      </w:pPr>
+      <w:rPr>
+        <w:rFonts w:hint="default" w:ascii="Wingdings" w:hAnsi="Wingdings"/>
+      </w:rPr>
+    </w:lvl>
+    <w:lvl xmlns:w="http://schemas.openxmlformats.org/wordprocessingml/2006/main" w:ilvl="6">
+      <w:start w:val="1"/>
+      <w:numFmt w:val="bullet"/>
+      <w:lvlText w:val=""/>
+      <w:lvlJc w:val="left"/>
+      <w:pPr>
+        <w:ind w:left="5040" w:hanging="360"/>
+      </w:pPr>
+      <w:rPr>
+        <w:rFonts w:hint="default" w:ascii="Symbol" w:hAnsi="Symbol"/>
+      </w:rPr>
+    </w:lvl>
+    <w:lvl xmlns:w="http://schemas.openxmlformats.org/wordprocessingml/2006/main" w:ilvl="7">
+      <w:start w:val="1"/>
+      <w:numFmt w:val="bullet"/>
+      <w:lvlText w:val="o"/>
+      <w:lvlJc w:val="left"/>
+      <w:pPr>
+        <w:ind w:left="5760" w:hanging="360"/>
+      </w:pPr>
+      <w:rPr>
+        <w:rFonts w:hint="default" w:ascii="Courier New" w:hAnsi="Courier New"/>
+      </w:rPr>
+    </w:lvl>
+    <w:lvl xmlns:w="http://schemas.openxmlformats.org/wordprocessingml/2006/main" w:ilvl="8">
+      <w:start w:val="1"/>
+      <w:numFmt w:val="bullet"/>
+      <w:lvlText w:val=""/>
+      <w:lvlJc w:val="left"/>
+      <w:pPr>
+        <w:ind w:left="6480" w:hanging="360"/>
+      </w:pPr>
+      <w:rPr>
+        <w:rFonts w:hint="default" w:ascii="Wingdings" w:hAnsi="Wingdings"/>
+      </w:rPr>
+    </w:lvl>
+  </w:abstractNum>
   <w:abstractNum xmlns:w="http://schemas.openxmlformats.org/wordprocessingml/2006/main" w:abstractNumId="6">
     <w:nsid w:val="3df6ccd8"/>
     <w:multiLevelType xmlns:w="http://schemas.openxmlformats.org/wordprocessingml/2006/main" w:val="hybridMultilevel"/>
@@ -1704,6 +2674,15 @@
       </w:rPr>
     </w:lvl>
   </w:abstractNum>
+  <w:num w:numId="9">
+    <w:abstractNumId w:val="9"/>
+  </w:num>
+  <w:num w:numId="8">
+    <w:abstractNumId w:val="8"/>
+  </w:num>
+  <w:num w:numId="7">
+    <w:abstractNumId w:val="7"/>
+  </w:num>
   <w:num w:numId="6">
     <w:abstractNumId w:val="6"/>
   </w:num>
@@ -2379,7 +3358,7 @@
     <w:basedOn w:val="Normal"/>
     <w:link w:val="NormalSmallChar"/>
     <w:qFormat/>
-    <w:rsid w:val="7A1CB6F7"/>
+    <w:rsid w:val="63FD85A0"/>
     <w:rPr>
       <w:sz w:val="20"/>
       <w:szCs w:val="20"/>
@@ -2390,11 +3369,21 @@
     <w:name w:val="Normal Small Char"/>
     <w:basedOn w:val="DefaultParagraphFont"/>
     <w:link w:val="NormalSmall"/>
-    <w:rsid w:val="7A1CB6F7"/>
+    <w:rsid w:val="63FD85A0"/>
     <w:rPr>
       <w:sz w:val="20"/>
       <w:szCs w:val="20"/>
     </w:rPr>
+  </w:style>
+  <w:style xmlns:w14="http://schemas.microsoft.com/office/word/2010/wordml" xmlns:mc="http://schemas.openxmlformats.org/markup-compatibility/2006" xmlns:w="http://schemas.openxmlformats.org/wordprocessingml/2006/main" w:type="paragraph" w:styleId="ListParagraph" mc:Ignorable="w14">
+    <w:name xmlns:w="http://schemas.openxmlformats.org/wordprocessingml/2006/main" w:val="List Paragraph"/>
+    <w:basedOn xmlns:w="http://schemas.openxmlformats.org/wordprocessingml/2006/main" w:val="Normal"/>
+    <w:uiPriority xmlns:w="http://schemas.openxmlformats.org/wordprocessingml/2006/main" w:val="34"/>
+    <w:qFormat xmlns:w="http://schemas.openxmlformats.org/wordprocessingml/2006/main"/>
+    <w:pPr xmlns:w="http://schemas.openxmlformats.org/wordprocessingml/2006/main">
+      <w:ind xmlns:w="http://schemas.openxmlformats.org/wordprocessingml/2006/main" w:left="720"/>
+      <w:contextualSpacing xmlns:w="http://schemas.openxmlformats.org/wordprocessingml/2006/main"/>
+    </w:pPr>
   </w:style>
 </w:styles>
 </file>

</xml_diff>